<commit_message>
update documents for ddd
update documents for ddd
</commit_message>
<xml_diff>
--- a/documents/面向对象编程.docx
+++ b/documents/面向对象编程.docx
@@ -9,131 +9,400 @@
           <w:lang w:val="en-US" w:eastAsia="zh-CN"/>
         </w:rPr>
       </w:pPr>
-      <w:r>
-        <w:rPr>
-          <w:rFonts w:hint="eastAsia"/>
-          <w:lang w:val="en-US" w:eastAsia="zh-CN"/>
-        </w:rPr>
-        <w:t>过去十几年一直在编写java语言代码，但最近突然感觉这并不是我需要的编程。在过去很多年里我们都没有面向对象进行编程，也许我需要学习领域驱动设计来改变这种现状。</w:t>
-      </w:r>
-    </w:p>
-    <w:p>
-      <w:pPr>
-        <w:rPr>
-          <w:rFonts w:hint="eastAsia"/>
-          <w:lang w:val="en-US" w:eastAsia="zh-CN"/>
-        </w:rPr>
-      </w:pPr>
-    </w:p>
-    <w:p>
-      <w:pPr>
-        <w:rPr>
-          <w:rFonts w:hint="eastAsia"/>
-          <w:lang w:val="en-US" w:eastAsia="zh-CN"/>
-        </w:rPr>
-      </w:pPr>
-      <w:r>
-        <w:rPr>
-          <w:rFonts w:hint="eastAsia"/>
-          <w:lang w:val="en-US" w:eastAsia="zh-CN"/>
-        </w:rPr>
-        <w:t>那我们就从用户登录开始吧</w:t>
-      </w:r>
-    </w:p>
-    <w:p>
-      <w:pPr>
-        <w:rPr>
-          <w:rFonts w:hint="eastAsia"/>
-          <w:lang w:val="en-US" w:eastAsia="zh-CN"/>
-        </w:rPr>
-      </w:pPr>
-    </w:p>
-    <w:p>
-      <w:pPr>
-        <w:rPr>
-          <w:rFonts w:hint="eastAsia"/>
-          <w:lang w:val="en-US" w:eastAsia="zh-CN"/>
-        </w:rPr>
-      </w:pPr>
-      <w:r>
-        <w:rPr>
-          <w:rFonts w:hint="eastAsia"/>
-          <w:lang w:val="en-US" w:eastAsia="zh-CN"/>
-        </w:rPr>
-        <w:t>既然是面向对象编程，既然是领域驱动设计那最开始的地方是什么。</w:t>
-      </w:r>
-    </w:p>
-    <w:p>
-      <w:pPr>
-        <w:rPr>
-          <w:rFonts w:hint="eastAsia"/>
-          <w:lang w:val="en-US" w:eastAsia="zh-CN"/>
-        </w:rPr>
-      </w:pPr>
-      <w:r>
-        <w:rPr>
-          <w:rFonts w:hint="eastAsia"/>
-          <w:lang w:val="en-US" w:eastAsia="zh-CN"/>
-        </w:rPr>
-        <w:t>字典一切数据的根源，有了字典就有了标准，在系统里面不会再有第二种叫法。</w:t>
-      </w:r>
-    </w:p>
-    <w:p>
-      <w:pPr>
-        <w:rPr>
-          <w:rFonts w:hint="default"/>
-          <w:lang w:val="en-US" w:eastAsia="zh-CN"/>
-        </w:rPr>
-      </w:pPr>
-      <w:r>
-        <w:rPr>
-          <w:rFonts w:hint="eastAsia"/>
-          <w:lang w:val="en-US" w:eastAsia="zh-CN"/>
-        </w:rPr>
-        <w:t>字典的设计统一了整个系统的基本语言。</w:t>
-      </w:r>
-    </w:p>
-    <w:p>
-      <w:pPr>
-        <w:rPr>
-          <w:rFonts w:hint="default"/>
-          <w:lang w:val="en-US" w:eastAsia="zh-CN"/>
-        </w:rPr>
-      </w:pPr>
-    </w:p>
-    <w:p>
-      <w:pPr>
-        <w:rPr>
-          <w:rFonts w:hint="default"/>
-          <w:lang w:val="en-US" w:eastAsia="zh-CN"/>
-        </w:rPr>
-      </w:pPr>
-    </w:p>
-    <w:p>
-      <w:pPr>
-        <w:rPr>
-          <w:rFonts w:hint="default"/>
-          <w:lang w:val="en-US" w:eastAsia="zh-CN"/>
-        </w:rPr>
-      </w:pPr>
-    </w:p>
-    <w:p>
-      <w:pPr>
-        <w:rPr>
-          <w:rFonts w:hint="default"/>
-          <w:lang w:val="en-US" w:eastAsia="zh-CN"/>
-        </w:rPr>
-      </w:pPr>
-    </w:p>
-    <w:p>
-      <w:pPr>
-        <w:rPr>
-          <w:rFonts w:hint="default"/>
-          <w:lang w:val="en-US" w:eastAsia="zh-CN"/>
-        </w:rPr>
-      </w:pPr>
+    </w:p>
+    <w:p>
+      <w:pPr>
+        <w:rPr>
+          <w:rFonts w:hint="eastAsia"/>
+          <w:lang w:val="en-US" w:eastAsia="zh-CN"/>
+        </w:rPr>
+      </w:pPr>
+      <w:r>
+        <w:rPr>
+          <w:rFonts w:hint="eastAsia"/>
+          <w:lang w:val="en-US" w:eastAsia="zh-CN"/>
+        </w:rPr>
+        <w:t>收集资料</w:t>
+      </w:r>
+    </w:p>
+    <w:p>
+      <w:pPr>
+        <w:rPr>
+          <w:rFonts w:hint="eastAsia"/>
+          <w:lang w:val="en-US" w:eastAsia="zh-CN"/>
+        </w:rPr>
+      </w:pPr>
+      <w:r>
+        <w:rPr>
+          <w:rFonts w:hint="eastAsia"/>
+          <w:lang w:val="en-US" w:eastAsia="zh-CN"/>
+        </w:rPr>
+        <w:fldChar w:fldCharType="begin"/>
+      </w:r>
+      <w:r>
+        <w:rPr>
+          <w:rFonts w:hint="eastAsia"/>
+          <w:lang w:val="en-US" w:eastAsia="zh-CN"/>
+        </w:rPr>
+        <w:instrText xml:space="preserve"> HYPERLINK "https://github.com/e-commerce-sample/order-backend" </w:instrText>
+      </w:r>
+      <w:r>
+        <w:rPr>
+          <w:rFonts w:hint="eastAsia"/>
+          <w:lang w:val="en-US" w:eastAsia="zh-CN"/>
+        </w:rPr>
+        <w:fldChar w:fldCharType="separate"/>
+      </w:r>
+      <w:r>
+        <w:rPr>
+          <w:rFonts w:hint="eastAsia"/>
+          <w:lang w:val="en-US" w:eastAsia="zh-CN"/>
+        </w:rPr>
+        <w:t>https://github.com/e-commerce-sample/order-backend</w:t>
+      </w:r>
+      <w:r>
+        <w:rPr>
+          <w:rFonts w:hint="eastAsia"/>
+          <w:lang w:val="en-US" w:eastAsia="zh-CN"/>
+        </w:rPr>
+        <w:fldChar w:fldCharType="end"/>
+      </w:r>
       <w:bookmarkStart w:id="0" w:name="_GoBack"/>
       <w:bookmarkEnd w:id="0"/>
+    </w:p>
+    <w:p>
+      <w:pPr>
+        <w:rPr>
+          <w:rFonts w:hint="default"/>
+          <w:lang w:val="en-US" w:eastAsia="zh-CN"/>
+        </w:rPr>
+      </w:pPr>
+      <w:r>
+        <w:rPr>
+          <w:rFonts w:hint="eastAsia"/>
+          <w:lang w:val="en-US" w:eastAsia="zh-CN"/>
+        </w:rPr>
+        <w:fldChar w:fldCharType="begin"/>
+      </w:r>
+      <w:r>
+        <w:rPr>
+          <w:rFonts w:hint="eastAsia"/>
+          <w:lang w:val="en-US" w:eastAsia="zh-CN"/>
+        </w:rPr>
+        <w:instrText xml:space="preserve"> HYPERLINK "https://github.com/e-commerce-sample/devops" \t "https://www.jianshu.com/p/_blank" </w:instrText>
+      </w:r>
+      <w:r>
+        <w:rPr>
+          <w:rFonts w:hint="eastAsia"/>
+          <w:lang w:val="en-US" w:eastAsia="zh-CN"/>
+        </w:rPr>
+        <w:fldChar w:fldCharType="separate"/>
+      </w:r>
+      <w:r>
+        <w:rPr>
+          <w:rFonts w:hint="default"/>
+          <w:lang w:val="en-US" w:eastAsia="zh-CN"/>
+        </w:rPr>
+        <w:t>https://github.com/e-commerce-sample/devops</w:t>
+      </w:r>
+      <w:r>
+        <w:rPr>
+          <w:rFonts w:hint="default"/>
+          <w:lang w:val="en-US" w:eastAsia="zh-CN"/>
+        </w:rPr>
+        <w:fldChar w:fldCharType="end"/>
+      </w:r>
+    </w:p>
+    <w:p>
+      <w:pPr>
+        <w:rPr>
+          <w:rFonts w:hint="default" w:ascii="Consolas" w:hAnsi="Consolas" w:eastAsia="Consolas" w:cs="Consolas"/>
+          <w:i w:val="0"/>
+          <w:caps w:val="0"/>
+          <w:color w:val="C7254E"/>
+          <w:spacing w:val="0"/>
+          <w:sz w:val="18"/>
+          <w:szCs w:val="18"/>
+          <w:shd w:val="clear" w:fill="F2F2F2"/>
+          <w:lang w:val="en-US" w:eastAsia="zh-CN"/>
+        </w:rPr>
+      </w:pPr>
+    </w:p>
+    <w:p>
+      <w:pPr>
+        <w:rPr>
+          <w:rFonts w:hint="eastAsia"/>
+          <w:lang w:val="en-US" w:eastAsia="zh-CN"/>
+        </w:rPr>
+      </w:pPr>
+    </w:p>
+    <w:p>
+      <w:pPr>
+        <w:rPr>
+          <w:rFonts w:hint="eastAsia"/>
+          <w:lang w:val="en-US" w:eastAsia="zh-CN"/>
+        </w:rPr>
+      </w:pPr>
+      <w:r>
+        <w:rPr>
+          <w:rFonts w:hint="eastAsia"/>
+          <w:lang w:val="en-US" w:eastAsia="zh-CN"/>
+        </w:rPr>
+        <w:t>过去十几年一直在编写java语言代码，但最近突然感觉这并不是我需要的编程。在过去很多年里我们都没有面向对象进行编程，也许我需要学习领域驱动设计来改变这种现状。</w:t>
+      </w:r>
+    </w:p>
+    <w:p>
+      <w:pPr>
+        <w:rPr>
+          <w:rFonts w:hint="eastAsia"/>
+          <w:lang w:val="en-US" w:eastAsia="zh-CN"/>
+        </w:rPr>
+      </w:pPr>
+    </w:p>
+    <w:p>
+      <w:pPr>
+        <w:rPr>
+          <w:rFonts w:hint="eastAsia"/>
+          <w:lang w:val="en-US" w:eastAsia="zh-CN"/>
+        </w:rPr>
+      </w:pPr>
+      <w:r>
+        <w:rPr>
+          <w:rFonts w:hint="eastAsia"/>
+          <w:lang w:val="en-US" w:eastAsia="zh-CN"/>
+        </w:rPr>
+        <w:t>那我们就从用户登录开始吧</w:t>
+      </w:r>
+    </w:p>
+    <w:p>
+      <w:pPr>
+        <w:rPr>
+          <w:rFonts w:hint="eastAsia"/>
+          <w:lang w:val="en-US" w:eastAsia="zh-CN"/>
+        </w:rPr>
+      </w:pPr>
+    </w:p>
+    <w:p>
+      <w:pPr>
+        <w:rPr>
+          <w:rFonts w:hint="eastAsia"/>
+          <w:lang w:val="en-US" w:eastAsia="zh-CN"/>
+        </w:rPr>
+      </w:pPr>
+      <w:r>
+        <w:rPr>
+          <w:rFonts w:hint="eastAsia"/>
+          <w:lang w:val="en-US" w:eastAsia="zh-CN"/>
+        </w:rPr>
+        <w:t>既然是面向对象编程，既然是领域驱动设计那最开始的地方是什么。</w:t>
+      </w:r>
+    </w:p>
+    <w:p>
+      <w:pPr>
+        <w:rPr>
+          <w:rFonts w:hint="eastAsia"/>
+          <w:lang w:val="en-US" w:eastAsia="zh-CN"/>
+        </w:rPr>
+      </w:pPr>
+      <w:r>
+        <w:rPr>
+          <w:rFonts w:hint="eastAsia"/>
+          <w:lang w:val="en-US" w:eastAsia="zh-CN"/>
+        </w:rPr>
+        <w:t>字典一切数据的根源，有了字典就有了标准，在系统里面不会再有第二种叫法。</w:t>
+      </w:r>
+    </w:p>
+    <w:p>
+      <w:pPr>
+        <w:rPr>
+          <w:rFonts w:hint="eastAsia"/>
+          <w:lang w:val="en-US" w:eastAsia="zh-CN"/>
+        </w:rPr>
+      </w:pPr>
+      <w:r>
+        <w:rPr>
+          <w:rFonts w:hint="eastAsia"/>
+          <w:lang w:val="en-US" w:eastAsia="zh-CN"/>
+        </w:rPr>
+        <w:t>字典的设计统一了整个系统的基本语言。</w:t>
+      </w:r>
+    </w:p>
+    <w:p>
+      <w:pPr>
+        <w:rPr>
+          <w:rFonts w:hint="eastAsia"/>
+          <w:lang w:val="en-US" w:eastAsia="zh-CN"/>
+        </w:rPr>
+      </w:pPr>
+    </w:p>
+    <w:p>
+      <w:pPr>
+        <w:rPr>
+          <w:rFonts w:hint="eastAsia"/>
+          <w:lang w:val="en-US" w:eastAsia="zh-CN"/>
+        </w:rPr>
+      </w:pPr>
+    </w:p>
+    <w:p>
+      <w:pPr>
+        <w:rPr>
+          <w:rFonts w:hint="eastAsia"/>
+          <w:lang w:val="en-US" w:eastAsia="zh-CN"/>
+        </w:rPr>
+      </w:pPr>
+      <w:r>
+        <w:rPr>
+          <w:rFonts w:hint="eastAsia"/>
+          <w:lang w:val="en-US" w:eastAsia="zh-CN"/>
+        </w:rPr>
+        <w:t>实体</w:t>
+      </w:r>
+    </w:p>
+    <w:p>
+      <w:pPr>
+        <w:rPr>
+          <w:rFonts w:hint="default"/>
+          <w:lang w:val="en-US" w:eastAsia="zh-CN"/>
+        </w:rPr>
+      </w:pPr>
+      <w:r>
+        <w:rPr>
+          <w:rFonts w:hint="eastAsia"/>
+          <w:lang w:val="en-US" w:eastAsia="zh-CN"/>
+        </w:rPr>
+        <w:t>用户</w:t>
+      </w:r>
+    </w:p>
+    <w:p>
+      <w:pPr>
+        <w:rPr>
+          <w:rFonts w:hint="default" w:eastAsiaTheme="minorEastAsia"/>
+          <w:lang w:val="en-US" w:eastAsia="zh-CN"/>
+        </w:rPr>
+      </w:pPr>
+      <w:r>
+        <w:rPr>
+          <w:rFonts w:hint="eastAsia"/>
+          <w:lang w:val="en-US" w:eastAsia="zh-CN"/>
+        </w:rPr>
+        <w:t>账户</w:t>
+      </w:r>
+    </w:p>
+    <w:p>
+      <w:pPr>
+        <w:rPr>
+          <w:rFonts w:hint="eastAsia"/>
+          <w:lang w:val="en-US" w:eastAsia="zh-CN"/>
+        </w:rPr>
+      </w:pPr>
+    </w:p>
+    <w:p>
+      <w:pPr>
+        <w:rPr>
+          <w:rFonts w:hint="default"/>
+          <w:lang w:val="en-US" w:eastAsia="zh-CN"/>
+        </w:rPr>
+      </w:pPr>
+      <w:r>
+        <w:rPr>
+          <w:rFonts w:hint="eastAsia"/>
+          <w:lang w:val="en-US" w:eastAsia="zh-CN"/>
+        </w:rPr>
+        <w:t>一次业务用例只会更新一个聚合根，一个事务只会更新一个聚合根。如果业务需要引入消息机制与事件驱动架构。</w:t>
+      </w:r>
+    </w:p>
+    <w:p>
+      <w:pPr>
+        <w:rPr>
+          <w:rFonts w:hint="default"/>
+          <w:lang w:val="en-US" w:eastAsia="zh-CN"/>
+        </w:rPr>
+      </w:pPr>
+    </w:p>
+    <w:p>
+      <w:pPr>
+        <w:rPr>
+          <w:rFonts w:hint="eastAsia"/>
+          <w:lang w:val="en-US" w:eastAsia="zh-CN"/>
+        </w:rPr>
+      </w:pPr>
+      <w:r>
+        <w:rPr>
+          <w:rFonts w:hint="eastAsia"/>
+          <w:lang w:val="en-US" w:eastAsia="zh-CN"/>
+        </w:rPr>
+        <w:t>拥有全局唯一标识的对象为实体，如订单，如产品。</w:t>
+      </w:r>
+    </w:p>
+    <w:p>
+      <w:pPr>
+        <w:rPr>
+          <w:rFonts w:hint="default"/>
+          <w:lang w:val="en-US" w:eastAsia="zh-CN"/>
+        </w:rPr>
+      </w:pPr>
+      <w:r>
+        <w:rPr>
+          <w:rFonts w:hint="eastAsia"/>
+          <w:lang w:val="en-US" w:eastAsia="zh-CN"/>
+        </w:rPr>
+        <w:t>值对象起描述性作用没有唯一标识的对象如地址</w:t>
+      </w:r>
+    </w:p>
+    <w:p>
+      <w:pPr>
+        <w:rPr>
+          <w:rFonts w:hint="default" w:eastAsiaTheme="minorEastAsia"/>
+          <w:lang w:val="en-US" w:eastAsia="zh-CN"/>
+        </w:rPr>
+      </w:pPr>
+      <w:r>
+        <w:rPr>
+          <w:rFonts w:hint="eastAsia"/>
+          <w:lang w:val="en-US" w:eastAsia="zh-CN"/>
+        </w:rPr>
+        <w:t>聚合根一定是实体对象，实体对象不一定是聚合根。聚合根可以拥有其他子实体对象，聚合根的ID在整个软件系统中全局唯一，而其下的子实体对象的ID只在单个聚合根下唯一即可。</w:t>
+      </w:r>
+    </w:p>
+    <w:p>
+      <w:pPr>
+        <w:rPr>
+          <w:rFonts w:hint="default"/>
+          <w:lang w:val="en-US" w:eastAsia="zh-CN"/>
+        </w:rPr>
+      </w:pPr>
+    </w:p>
+    <w:p>
+      <w:pPr>
+        <w:rPr>
+          <w:rFonts w:hint="default"/>
+          <w:lang w:val="en-US" w:eastAsia="zh-CN"/>
+        </w:rPr>
+      </w:pPr>
+    </w:p>
+    <w:p>
+      <w:pPr>
+        <w:rPr>
+          <w:rFonts w:hint="default"/>
+          <w:lang w:val="en-US" w:eastAsia="zh-CN"/>
+        </w:rPr>
+      </w:pPr>
+    </w:p>
+    <w:p>
+      <w:pPr>
+        <w:rPr>
+          <w:rFonts w:hint="default"/>
+          <w:lang w:val="en-US" w:eastAsia="zh-CN"/>
+        </w:rPr>
+      </w:pPr>
+    </w:p>
+    <w:p>
+      <w:pPr>
+        <w:rPr>
+          <w:rFonts w:hint="default"/>
+          <w:lang w:val="en-US" w:eastAsia="zh-CN"/>
+        </w:rPr>
+      </w:pPr>
     </w:p>
     <w:p>
       <w:pPr>
@@ -348,7 +617,7 @@
     <w:lsdException w:qFormat="1" w:unhideWhenUsed="0" w:uiPriority="0" w:semiHidden="0" w:name="Title"/>
     <w:lsdException w:unhideWhenUsed="0" w:uiPriority="0" w:semiHidden="0" w:name="Closing"/>
     <w:lsdException w:unhideWhenUsed="0" w:uiPriority="0" w:semiHidden="0" w:name="Signature"/>
-    <w:lsdException w:unhideWhenUsed="0" w:uiPriority="0" w:name="Default Paragraph Font"/>
+    <w:lsdException w:qFormat="1" w:unhideWhenUsed="0" w:uiPriority="0" w:name="Default Paragraph Font"/>
     <w:lsdException w:unhideWhenUsed="0" w:uiPriority="0" w:semiHidden="0" w:name="Body Text"/>
     <w:lsdException w:unhideWhenUsed="0" w:uiPriority="0" w:semiHidden="0" w:name="Body Text Indent"/>
     <w:lsdException w:unhideWhenUsed="0" w:uiPriority="0" w:semiHidden="0" w:name="List Continue"/>
@@ -551,6 +820,7 @@
   <w:style w:type="character" w:default="1" w:styleId="3">
     <w:name w:val="Default Paragraph Font"/>
     <w:semiHidden/>
+    <w:qFormat/>
     <w:uiPriority w:val="0"/>
   </w:style>
   <w:style w:type="table" w:default="1" w:styleId="2">
@@ -565,6 +835,15 @@
         <w:right w:w="108" w:type="dxa"/>
       </w:tblCellMar>
     </w:tblPr>
+  </w:style>
+  <w:style w:type="character" w:styleId="4">
+    <w:name w:val="Hyperlink"/>
+    <w:basedOn w:val="3"/>
+    <w:uiPriority w:val="0"/>
+    <w:rPr>
+      <w:color w:val="0000FF"/>
+      <w:u w:val="single"/>
+    </w:rPr>
   </w:style>
 </w:styles>
 </file>

</xml_diff>

<commit_message>
update document for ddd
update document for ddd
</commit_message>
<xml_diff>
--- a/documents/面向对象编程.docx
+++ b/documents/面向对象编程.docx
@@ -67,51 +67,94 @@
         </w:rPr>
         <w:fldChar w:fldCharType="end"/>
       </w:r>
+    </w:p>
+    <w:p>
+      <w:pPr>
+        <w:rPr>
+          <w:rFonts w:hint="default"/>
+          <w:lang w:val="en-US" w:eastAsia="zh-CN"/>
+        </w:rPr>
+      </w:pPr>
+      <w:r>
+        <w:rPr>
+          <w:rFonts w:hint="eastAsia"/>
+          <w:lang w:val="en-US" w:eastAsia="zh-CN"/>
+        </w:rPr>
+        <w:fldChar w:fldCharType="begin"/>
+      </w:r>
+      <w:r>
+        <w:rPr>
+          <w:rFonts w:hint="eastAsia"/>
+          <w:lang w:val="en-US" w:eastAsia="zh-CN"/>
+        </w:rPr>
+        <w:instrText xml:space="preserve"> HYPERLINK "https://github.com/e-commerce-sample/devops" \t "https://www.jianshu.com/p/_blank" </w:instrText>
+      </w:r>
+      <w:r>
+        <w:rPr>
+          <w:rFonts w:hint="eastAsia"/>
+          <w:lang w:val="en-US" w:eastAsia="zh-CN"/>
+        </w:rPr>
+        <w:fldChar w:fldCharType="separate"/>
+      </w:r>
+      <w:r>
+        <w:rPr>
+          <w:rFonts w:hint="default"/>
+          <w:lang w:val="en-US" w:eastAsia="zh-CN"/>
+        </w:rPr>
+        <w:t>https://github.com/e-commerce-sample/devops</w:t>
+      </w:r>
+      <w:r>
+        <w:rPr>
+          <w:rFonts w:hint="default"/>
+          <w:lang w:val="en-US" w:eastAsia="zh-CN"/>
+        </w:rPr>
+        <w:fldChar w:fldCharType="end"/>
+      </w:r>
+    </w:p>
+    <w:p>
+      <w:pPr>
+        <w:rPr>
+          <w:rFonts w:hint="default"/>
+          <w:lang w:val="en-US" w:eastAsia="zh-CN"/>
+        </w:rPr>
+      </w:pPr>
+    </w:p>
+    <w:p>
+      <w:pPr>
+        <w:rPr>
+          <w:rFonts w:hint="default" w:eastAsiaTheme="minorEastAsia"/>
+          <w:lang w:val="en-US" w:eastAsia="zh-CN"/>
+        </w:rPr>
+      </w:pPr>
+      <w:r>
+        <w:rPr>
+          <w:rFonts w:hint="default"/>
+          <w:lang w:val="en-US" w:eastAsia="zh-CN"/>
+        </w:rPr>
+        <w:t>github</w:t>
+      </w:r>
+      <w:r>
+        <w:rPr>
+          <w:rFonts w:hint="eastAsia"/>
+          <w:lang w:val="en-US" w:eastAsia="zh-CN"/>
+        </w:rPr>
+        <w:t>中查找</w:t>
+      </w:r>
+      <w:r>
+        <w:rPr>
+          <w:rFonts w:ascii="Segoe UI" w:hAnsi="Segoe UI" w:eastAsia="Segoe UI" w:cs="Segoe UI"/>
+          <w:i w:val="0"/>
+          <w:caps w:val="0"/>
+          <w:color w:val="24292E"/>
+          <w:spacing w:val="0"/>
+          <w:sz w:val="21"/>
+          <w:szCs w:val="21"/>
+          <w:shd w:val="clear" w:fill="FFFFFF"/>
+        </w:rPr>
+        <w:t>ThoughtWorks</w:t>
+      </w:r>
       <w:bookmarkStart w:id="0" w:name="_GoBack"/>
       <w:bookmarkEnd w:id="0"/>
-    </w:p>
-    <w:p>
-      <w:pPr>
-        <w:rPr>
-          <w:rFonts w:hint="default"/>
-          <w:lang w:val="en-US" w:eastAsia="zh-CN"/>
-        </w:rPr>
-      </w:pPr>
-      <w:r>
-        <w:rPr>
-          <w:rFonts w:hint="eastAsia"/>
-          <w:lang w:val="en-US" w:eastAsia="zh-CN"/>
-        </w:rPr>
-        <w:fldChar w:fldCharType="begin"/>
-      </w:r>
-      <w:r>
-        <w:rPr>
-          <w:rFonts w:hint="eastAsia"/>
-          <w:lang w:val="en-US" w:eastAsia="zh-CN"/>
-        </w:rPr>
-        <w:instrText xml:space="preserve"> HYPERLINK "https://github.com/e-commerce-sample/devops" \t "https://www.jianshu.com/p/_blank" </w:instrText>
-      </w:r>
-      <w:r>
-        <w:rPr>
-          <w:rFonts w:hint="eastAsia"/>
-          <w:lang w:val="en-US" w:eastAsia="zh-CN"/>
-        </w:rPr>
-        <w:fldChar w:fldCharType="separate"/>
-      </w:r>
-      <w:r>
-        <w:rPr>
-          <w:rFonts w:hint="default"/>
-          <w:lang w:val="en-US" w:eastAsia="zh-CN"/>
-        </w:rPr>
-        <w:t>https://github.com/e-commerce-sample/devops</w:t>
-      </w:r>
-      <w:r>
-        <w:rPr>
-          <w:rFonts w:hint="default"/>
-          <w:lang w:val="en-US" w:eastAsia="zh-CN"/>
-        </w:rPr>
-        <w:fldChar w:fldCharType="end"/>
-      </w:r>
     </w:p>
     <w:p>
       <w:pPr>
@@ -477,7 +520,36 @@
           <w:rFonts w:hint="eastAsia"/>
           <w:lang w:val="en-US" w:eastAsia="zh-CN"/>
         </w:rPr>
-        <w:t>数据库管理</w:t>
+        <w:t>数据库管理（</w:t>
+      </w:r>
+      <w:r>
+        <w:rPr>
+          <w:rFonts w:hint="default"/>
+          <w:lang w:val="en-US" w:eastAsia="zh-CN"/>
+        </w:rPr>
+        <w:t>springboot</w:t>
+      </w:r>
+      <w:r>
+        <w:rPr>
+          <w:rFonts w:hint="eastAsia"/>
+          <w:lang w:val="en-US" w:eastAsia="zh-CN"/>
+        </w:rPr>
+        <w:t>初始化数据库与数据，数据库管理数据库脚本）</w:t>
+      </w:r>
+    </w:p>
+    <w:p>
+      <w:pPr>
+        <w:rPr>
+          <w:rFonts w:hint="eastAsia" w:eastAsiaTheme="minorEastAsia"/>
+          <w:lang w:val="en-US" w:eastAsia="zh-CN"/>
+        </w:rPr>
+      </w:pPr>
+      <w:r>
+        <w:rPr>
+          <w:rFonts w:hint="default"/>
+          <w:lang w:val="en-US" w:eastAsia="zh-CN"/>
+        </w:rPr>
+        <w:t>mockserver</w:t>
       </w:r>
     </w:p>
     <w:p>
@@ -655,7 +727,7 @@
     <w:lsdException w:unhideWhenUsed="0" w:uiPriority="0" w:semiHidden="0" w:name="HTML Sample"/>
     <w:lsdException w:unhideWhenUsed="0" w:uiPriority="0" w:semiHidden="0" w:name="HTML Typewriter"/>
     <w:lsdException w:unhideWhenUsed="0" w:uiPriority="0" w:semiHidden="0" w:name="HTML Variable"/>
-    <w:lsdException w:unhideWhenUsed="0" w:uiPriority="0" w:name="Normal Table"/>
+    <w:lsdException w:qFormat="1" w:unhideWhenUsed="0" w:uiPriority="0" w:name="Normal Table"/>
     <w:lsdException w:unhideWhenUsed="0" w:uiPriority="0" w:semiHidden="0" w:name="annotation subject"/>
     <w:lsdException w:unhideWhenUsed="0" w:uiPriority="0" w:semiHidden="0" w:name="Table Simple 1"/>
     <w:lsdException w:unhideWhenUsed="0" w:uiPriority="0" w:semiHidden="0" w:name="Table Simple 2"/>
@@ -826,6 +898,7 @@
   <w:style w:type="table" w:default="1" w:styleId="2">
     <w:name w:val="Normal Table"/>
     <w:semiHidden/>
+    <w:qFormat/>
     <w:uiPriority w:val="0"/>
     <w:tblPr>
       <w:tblCellMar>

</xml_diff>